<commit_message>
adding course description dictionary subtitle:topics
</commit_message>
<xml_diff>
--- a/codesx.docx
+++ b/codesx.docx
@@ -2774,35 +2774,16 @@
               <w:autoSpaceDN w:val="0"/>
               <w:adjustRightInd w:val="0"/>
               <w:rPr>
+                <w:rFonts w:ascii="Book Antiqua" w:hAnsi="Book Antiqua"/>
+              </w:rPr>
+            </w:pPr>
+            <w:r>
+              <w:rPr>
                 <w:rFonts w:ascii="BookAntiqua" w:eastAsia="Batang" w:hAnsi="BookAntiqua" w:cs="BookAntiqua"/>
                 <w:lang w:val="en-IN" w:eastAsia="en-IN"/>
               </w:rPr>
-            </w:pPr>
-          </w:p>
-          <w:p>
-            <w:pPr>
-              <w:autoSpaceDE w:val="0"/>
-              <w:autoSpaceDN w:val="0"/>
-              <w:adjustRightInd w:val="0"/>
-              <w:rPr>
-                <w:rFonts w:ascii="Book Antiqua" w:hAnsi="Book Antiqua"/>
-              </w:rPr>
-            </w:pPr>
-            <w:r>
-              <w:rPr>
-                <w:rFonts w:ascii="BookAntiqua" w:eastAsia="Batang" w:hAnsi="BookAntiqua" w:cs="BookAntiqua"/>
-                <w:lang w:val="en-IN" w:eastAsia="en-IN"/>
-              </w:rPr>
               <w:t>Data Warehouse Concepts</w:t>
             </w:r>
-          </w:p>
-          <w:p>
-            <w:pPr>
-              <w:spacing w:beforeLines="30" w:afterLines="30"/>
-              <w:rPr>
-                <w:rFonts w:ascii="Book Antiqua" w:hAnsi="Book Antiqua"/>
-              </w:rPr>
-            </w:pPr>
           </w:p>
         </w:tc>
         <w:tc>
@@ -6824,7 +6805,7 @@
   <a:extraClrSchemeLst/>
   <a:extLst>
     <a:ext uri="{05A4C25C-085E-4340-85A3-A5531E510DB2}">
-      <thm15:themeFamily xmlns:thm15="http://schemas.microsoft.com/office/thememl/2012/main" xmlns="" name="Office Theme" id="{62F939B6-93AF-4DB8-9C6B-D6C7DFDC589F}" vid="{4A3C46E8-61CC-4603-A589-7422A47A8E4A}"/>
+      <thm15:themeFamily xmlns="" xmlns:thm15="http://schemas.microsoft.com/office/thememl/2012/main" name="Office Theme" id="{62F939B6-93AF-4DB8-9C6B-D6C7DFDC589F}" vid="{4A3C46E8-61CC-4603-A589-7422A47A8E4A}"/>
     </a:ext>
   </a:extLst>
 </a:theme>

</xml_diff>

<commit_message>
changed gitignore and want to enter another branch
</commit_message>
<xml_diff>
--- a/codesx.docx
+++ b/codesx.docx
@@ -2774,35 +2774,16 @@
               <w:autoSpaceDN w:val="0"/>
               <w:adjustRightInd w:val="0"/>
               <w:rPr>
+                <w:rFonts w:ascii="Book Antiqua" w:hAnsi="Book Antiqua"/>
+              </w:rPr>
+            </w:pPr>
+            <w:r>
+              <w:rPr>
                 <w:rFonts w:ascii="BookAntiqua" w:eastAsia="Batang" w:hAnsi="BookAntiqua" w:cs="BookAntiqua"/>
                 <w:lang w:val="en-IN" w:eastAsia="en-IN"/>
               </w:rPr>
-            </w:pPr>
-          </w:p>
-          <w:p>
-            <w:pPr>
-              <w:autoSpaceDE w:val="0"/>
-              <w:autoSpaceDN w:val="0"/>
-              <w:adjustRightInd w:val="0"/>
-              <w:rPr>
-                <w:rFonts w:ascii="Book Antiqua" w:hAnsi="Book Antiqua"/>
-              </w:rPr>
-            </w:pPr>
-            <w:r>
-              <w:rPr>
-                <w:rFonts w:ascii="BookAntiqua" w:eastAsia="Batang" w:hAnsi="BookAntiqua" w:cs="BookAntiqua"/>
-                <w:lang w:val="en-IN" w:eastAsia="en-IN"/>
-              </w:rPr>
               <w:t>Data Warehouse Concepts</w:t>
             </w:r>
-          </w:p>
-          <w:p>
-            <w:pPr>
-              <w:spacing w:beforeLines="30" w:afterLines="30"/>
-              <w:rPr>
-                <w:rFonts w:ascii="Book Antiqua" w:hAnsi="Book Antiqua"/>
-              </w:rPr>
-            </w:pPr>
           </w:p>
         </w:tc>
         <w:tc>
@@ -6824,7 +6805,7 @@
   <a:extraClrSchemeLst/>
   <a:extLst>
     <a:ext uri="{05A4C25C-085E-4340-85A3-A5531E510DB2}">
-      <thm15:themeFamily xmlns:thm15="http://schemas.microsoft.com/office/thememl/2012/main" xmlns="" name="Office Theme" id="{62F939B6-93AF-4DB8-9C6B-D6C7DFDC589F}" vid="{4A3C46E8-61CC-4603-A589-7422A47A8E4A}"/>
+      <thm15:themeFamily xmlns="" xmlns:thm15="http://schemas.microsoft.com/office/thememl/2012/main" name="Office Theme" id="{62F939B6-93AF-4DB8-9C6B-D6C7DFDC589F}" vid="{4A3C46E8-61CC-4603-A589-7422A47A8E4A}"/>
     </a:ext>
   </a:extLst>
 </a:theme>

</xml_diff>